<commit_message>
requirements analysis file added
</commit_message>
<xml_diff>
--- a/requirements_analysis.docx
+++ b/requirements_analysis.docx
@@ -533,21 +533,7 @@
         <w:rPr>
           <w:rFonts w:asciiTheme="majorBidi" w:hAnsiTheme="majorBidi" w:cstheme="majorBidi"/>
         </w:rPr>
-        <w:t xml:space="preserve">Justification: </w:t>
-      </w:r>
-      <w:proofErr w:type="gramStart"/>
-      <w:r>
-        <w:rPr>
-          <w:rFonts w:asciiTheme="majorBidi" w:hAnsiTheme="majorBidi" w:cstheme="majorBidi"/>
-        </w:rPr>
-        <w:t>Important for</w:t>
-      </w:r>
-      <w:proofErr w:type="gramEnd"/>
-      <w:r>
-        <w:rPr>
-          <w:rFonts w:asciiTheme="majorBidi" w:hAnsiTheme="majorBidi" w:cstheme="majorBidi"/>
-        </w:rPr>
-        <w:t xml:space="preserve"> residential campus operations</w:t>
+        <w:t>Justification: Important for residential campus operations</w:t>
       </w:r>
     </w:p>
     <w:p>
@@ -790,37 +776,21 @@
         <w:rPr>
           <w:rFonts w:asciiTheme="majorBidi" w:hAnsiTheme="majorBidi" w:cstheme="majorBidi"/>
         </w:rPr>
-        <w:t xml:space="preserve">NFR-003 [M]: Implement role-based access control with strict data privacy </w:t>
-      </w:r>
-      <w:proofErr w:type="gramStart"/>
-      <w:r>
-        <w:rPr>
-          <w:rFonts w:asciiTheme="majorBidi" w:hAnsiTheme="majorBidi" w:cstheme="majorBidi"/>
-        </w:rPr>
-        <w:t>protections</w:t>
-      </w:r>
-      <w:proofErr w:type="gramEnd"/>
-    </w:p>
-    <w:p>
-      <w:pPr>
-        <w:rPr>
-          <w:rFonts w:asciiTheme="majorBidi" w:hAnsiTheme="majorBidi" w:cstheme="majorBidi"/>
-        </w:rPr>
-      </w:pPr>
-      <w:r>
-        <w:rPr>
-          <w:rFonts w:asciiTheme="majorBidi" w:hAnsiTheme="majorBidi" w:cstheme="majorBidi"/>
-        </w:rPr>
-        <w:t xml:space="preserve">Justification: Student and faculty data requires confidentiality and </w:t>
-      </w:r>
-      <w:proofErr w:type="spellStart"/>
-      <w:r>
-        <w:rPr>
-          <w:rFonts w:asciiTheme="majorBidi" w:hAnsiTheme="majorBidi" w:cstheme="majorBidi"/>
-        </w:rPr>
-        <w:t>securit</w:t>
-      </w:r>
-      <w:proofErr w:type="spellEnd"/>
+        <w:t>NFR-003 [M]: Implement role-based access control with strict data privacy protections</w:t>
+      </w:r>
+    </w:p>
+    <w:p>
+      <w:pPr>
+        <w:rPr>
+          <w:rFonts w:asciiTheme="majorBidi" w:hAnsiTheme="majorBidi" w:cstheme="majorBidi"/>
+        </w:rPr>
+      </w:pPr>
+      <w:r>
+        <w:rPr>
+          <w:rFonts w:asciiTheme="majorBidi" w:hAnsiTheme="majorBidi" w:cstheme="majorBidi"/>
+        </w:rPr>
+        <w:t>Justification: Student and faculty data requires confidentiality and securit</w:t>
+      </w:r>
     </w:p>
     <w:p>
       <w:pPr>
@@ -872,6 +842,12 @@
           <w:rFonts w:asciiTheme="majorBidi" w:hAnsiTheme="majorBidi" w:cstheme="majorBidi"/>
         </w:rPr>
         <w:t>Justification: University needs long-term data retention for alumni and reporting</w:t>
+      </w:r>
+      <w:r>
+        <w:rPr>
+          <w:rFonts w:asciiTheme="majorBidi" w:hAnsiTheme="majorBidi" w:cstheme="majorBidi"/>
+        </w:rPr>
+        <w:t>.</w:t>
       </w:r>
     </w:p>
     <w:p>
@@ -1495,6 +1471,7 @@
   <w:style w:type="character" w:default="1" w:styleId="DefaultParagraphFont">
     <w:name w:val="Default Paragraph Font"/>
     <w:uiPriority w:val="1"/>
+    <w:semiHidden/>
     <w:unhideWhenUsed/>
   </w:style>
   <w:style w:type="table" w:default="1" w:styleId="TableNormal">

</xml_diff>